<commit_message>
update GSR feature analysis
</commit_message>
<xml_diff>
--- a/Result.docx
+++ b/Result.docx
@@ -33,15 +33,175 @@
     </w:p>
     <w:p>
       <w:r>
-        <w:t>Attention rate for touch group is: 0.3</w:t>
+        <w:t>Attention rate for touch group is: 0.39</w:t>
+      </w:r>
+    </w:p>
+    <w:p>
+      <w:r>
+        <w:t>Attention rate for non-touch group is: 0.38</w:t>
+      </w:r>
+    </w:p>
+    <w:p>
+      <w:proofErr w:type="spellStart"/>
+      <w:r>
+        <w:t>Roi</w:t>
+      </w:r>
+      <w:proofErr w:type="spellEnd"/>
+      <w:r>
+        <w:t xml:space="preserve"> attention rate for touch group is: 0.67</w:t>
+      </w:r>
+    </w:p>
+    <w:p>
+      <w:proofErr w:type="spellStart"/>
+      <w:r>
+        <w:t>Roi</w:t>
+      </w:r>
+      <w:proofErr w:type="spellEnd"/>
+      <w:r>
+        <w:t xml:space="preserve"> attention rate for non-touch group is: 0.78</w:t>
+      </w:r>
+    </w:p>
+    <w:p>
+      <w:r>
+        <w:t>Heart rate for touch group is: 121.50</w:t>
+      </w:r>
+    </w:p>
+    <w:p>
+      <w:r>
+        <w:t>Heart rate for non-touch group is: 120.08</w:t>
+      </w:r>
+    </w:p>
+    <w:p>
+      <w:proofErr w:type="spellStart"/>
+      <w:r>
+        <w:t>Ibi</w:t>
+      </w:r>
+      <w:proofErr w:type="spellEnd"/>
+      <w:r>
+        <w:t xml:space="preserve"> for touch group is: 0.50</w:t>
+      </w:r>
+    </w:p>
+    <w:p>
+      <w:proofErr w:type="spellStart"/>
+      <w:r>
+        <w:t>Ibi</w:t>
+      </w:r>
+      <w:proofErr w:type="spellEnd"/>
+      <w:r>
+        <w:t xml:space="preserve"> for non-touch group is: 0.50</w:t>
+      </w:r>
+    </w:p>
+    <w:p>
+      <w:proofErr w:type="spellStart"/>
+      <w:proofErr w:type="gramStart"/>
+      <w:r>
+        <w:t>scr</w:t>
+      </w:r>
+      <w:proofErr w:type="spellEnd"/>
+      <w:proofErr w:type="gramEnd"/>
+      <w:r>
+        <w:t xml:space="preserve"> rate for touch group is: 3.</w:t>
+      </w:r>
+      <w:r>
+        <w:t>08</w:t>
+      </w:r>
+    </w:p>
+    <w:p>
+      <w:proofErr w:type="spellStart"/>
+      <w:proofErr w:type="gramStart"/>
+      <w:r>
+        <w:t>scr</w:t>
+      </w:r>
+      <w:proofErr w:type="spellEnd"/>
+      <w:proofErr w:type="gramEnd"/>
+      <w:r>
+        <w:t xml:space="preserve"> rate for non-touch group is: </w:t>
+      </w:r>
+      <w:r>
+        <w:t>1.95</w:t>
+      </w:r>
+    </w:p>
+    <w:p>
+      <w:proofErr w:type="spellStart"/>
+      <w:proofErr w:type="gramStart"/>
+      <w:r>
+        <w:t>scr</w:t>
+      </w:r>
+      <w:proofErr w:type="spellEnd"/>
+      <w:proofErr w:type="gramEnd"/>
+      <w:r>
+        <w:t xml:space="preserve"> mean for touch group is: 0.06</w:t>
+      </w:r>
+    </w:p>
+    <w:p>
+      <w:proofErr w:type="spellStart"/>
+      <w:proofErr w:type="gramStart"/>
+      <w:r>
+        <w:t>scr</w:t>
+      </w:r>
+      <w:proofErr w:type="spellEnd"/>
+      <w:proofErr w:type="gramEnd"/>
+      <w:r>
+        <w:t xml:space="preserve"> mean for non-touch group is: 0.11</w:t>
+      </w:r>
+    </w:p>
+    <w:p>
+      <w:proofErr w:type="spellStart"/>
+      <w:proofErr w:type="gramStart"/>
+      <w:r>
+        <w:t>scl</w:t>
+      </w:r>
+      <w:proofErr w:type="spellEnd"/>
+      <w:proofErr w:type="gramEnd"/>
+      <w:r>
+        <w:t xml:space="preserve"> mean for touch group is: 0.55</w:t>
+      </w:r>
+    </w:p>
+    <w:p>
+      <w:proofErr w:type="spellStart"/>
+      <w:proofErr w:type="gramStart"/>
+      <w:r>
+        <w:t>scl</w:t>
+      </w:r>
+      <w:proofErr w:type="spellEnd"/>
+      <w:proofErr w:type="gramEnd"/>
+      <w:r>
+        <w:t xml:space="preserve"> mean for non-touch group is: 0.5</w:t>
       </w:r>
       <w:r>
         <w:t>9</w:t>
       </w:r>
     </w:p>
-    <w:p>
-      <w:r>
-        <w:t>Attention rate for non-touch group is: 0.38</w:t>
+    <w:p/>
+    <w:p>
+      <w:r>
+        <w:t xml:space="preserve">Sync vs. </w:t>
+      </w:r>
+      <w:proofErr w:type="spellStart"/>
+      <w:r>
+        <w:t>async</w:t>
+      </w:r>
+      <w:proofErr w:type="spellEnd"/>
+      <w:r>
+        <w:t>:</w:t>
+      </w:r>
+    </w:p>
+    <w:p>
+      <w:r>
+        <w:t>Attention rate for sync group is: 0.36</w:t>
+      </w:r>
+    </w:p>
+    <w:p>
+      <w:r>
+        <w:t xml:space="preserve">Attention rate for </w:t>
+      </w:r>
+      <w:proofErr w:type="spellStart"/>
+      <w:r>
+        <w:t>async</w:t>
+      </w:r>
+      <w:proofErr w:type="spellEnd"/>
+      <w:r>
+        <w:t xml:space="preserve"> group is: 0.42</w:t>
       </w:r>
     </w:p>
     <w:p>
@@ -51,10 +211,7 @@
       </w:r>
       <w:proofErr w:type="spellEnd"/>
       <w:r>
-        <w:t xml:space="preserve"> attention rate for touch group is: 0.6</w:t>
-      </w:r>
-      <w:r>
-        <w:t>7</w:t>
+        <w:t xml:space="preserve"> attention rate for sync group is: 0.73</w:t>
       </w:r>
     </w:p>
     <w:p>
@@ -64,88 +221,42 @@
       </w:r>
       <w:proofErr w:type="spellEnd"/>
       <w:r>
-        <w:t xml:space="preserve"> attention rate for non-touch group is: 0.7</w:t>
-      </w:r>
-      <w:r>
-        <w:t>8</w:t>
-      </w:r>
-    </w:p>
-    <w:p>
-      <w:r>
-        <w:t>Heart rate for touch group is: 121.50</w:t>
-      </w:r>
-    </w:p>
-    <w:p>
-      <w:r>
-        <w:t>Heart rate for non-touch group is: 120.0</w:t>
-      </w:r>
-      <w:r>
-        <w:t>8</w:t>
-      </w:r>
-    </w:p>
-    <w:p>
-      <w:proofErr w:type="spellStart"/>
-      <w:r>
-        <w:t>Ibi</w:t>
-      </w:r>
-      <w:proofErr w:type="spellEnd"/>
-      <w:r>
-        <w:t xml:space="preserve"> for touch group is: 0.50</w:t>
-      </w:r>
-    </w:p>
-    <w:p>
-      <w:proofErr w:type="spellStart"/>
-      <w:r>
-        <w:t>Ibi</w:t>
-      </w:r>
-      <w:proofErr w:type="spellEnd"/>
-      <w:r>
-        <w:t xml:space="preserve"> for non-touch group is: 0.50</w:t>
+        <w:t xml:space="preserve"> attention rate for </w:t>
+      </w:r>
+      <w:proofErr w:type="spellStart"/>
+      <w:r>
+        <w:t>async</w:t>
+      </w:r>
+      <w:proofErr w:type="spellEnd"/>
+      <w:r>
+        <w:t xml:space="preserve"> group is: 0.70</w:t>
       </w:r>
     </w:p>
     <w:p/>
     <w:p>
       <w:r>
-        <w:t xml:space="preserve">Sync vs. </w:t>
-      </w:r>
-      <w:proofErr w:type="spellStart"/>
-      <w:r>
-        <w:t>async</w:t>
-      </w:r>
-      <w:proofErr w:type="spellEnd"/>
-      <w:r>
-        <w:t>:</w:t>
-      </w:r>
-    </w:p>
-    <w:p>
-      <w:r>
-        <w:t>Attention rate for sync group is: 0.36</w:t>
-      </w:r>
-    </w:p>
-    <w:p>
-      <w:r>
-        <w:t xml:space="preserve">Attention rate for </w:t>
-      </w:r>
-      <w:proofErr w:type="spellStart"/>
-      <w:r>
-        <w:t>async</w:t>
-      </w:r>
-      <w:proofErr w:type="spellEnd"/>
-      <w:r>
-        <w:t xml:space="preserve"> group is: 0.42</w:t>
-      </w:r>
-    </w:p>
-    <w:p>
-      <w:proofErr w:type="spellStart"/>
-      <w:r>
+        <w:t>Native vs. non-native:</w:t>
+      </w:r>
+    </w:p>
+    <w:p>
+      <w:r>
+        <w:t>Attention rate for native group is: 0.40</w:t>
+      </w:r>
+    </w:p>
+    <w:p>
+      <w:r>
+        <w:t>Attention rate for nonnative group is: 0.33</w:t>
+      </w:r>
+    </w:p>
+    <w:p>
+      <w:proofErr w:type="spellStart"/>
+      <w:r>
+        <w:lastRenderedPageBreak/>
         <w:t>Roi</w:t>
       </w:r>
       <w:proofErr w:type="spellEnd"/>
       <w:r>
-        <w:t xml:space="preserve"> attention rate for sync group is: 0.7</w:t>
-      </w:r>
-      <w:r>
-        <w:t>3</w:t>
+        <w:t xml:space="preserve"> attention rate for native group is: 0.75</w:t>
       </w:r>
     </w:p>
     <w:p>
@@ -155,61 +266,281 @@
       </w:r>
       <w:proofErr w:type="spellEnd"/>
       <w:r>
-        <w:t xml:space="preserve"> attention rate for </w:t>
-      </w:r>
-      <w:proofErr w:type="spellStart"/>
-      <w:r>
-        <w:t>async</w:t>
-      </w:r>
-      <w:proofErr w:type="spellEnd"/>
-      <w:r>
-        <w:t xml:space="preserve"> group is: 0.70</w:t>
-      </w:r>
-    </w:p>
-    <w:p/>
-    <w:p>
-      <w:r>
-        <w:t>Native vs. non-native:</w:t>
-      </w:r>
-    </w:p>
-    <w:p>
-      <w:r>
-        <w:t>Attention rate for native group is: 0.40</w:t>
-      </w:r>
-    </w:p>
-    <w:p>
-      <w:r>
-        <w:t>Attention rate for nonnative group is: 0.3</w:t>
-      </w:r>
-      <w:r>
-        <w:t>3</w:t>
-      </w:r>
-    </w:p>
-    <w:p>
-      <w:proofErr w:type="spellStart"/>
-      <w:r>
-        <w:t>Roi</w:t>
-      </w:r>
-      <w:proofErr w:type="spellEnd"/>
-      <w:r>
-        <w:t xml:space="preserve"> attention rate for native group is: 0.75</w:t>
-      </w:r>
-    </w:p>
-    <w:p>
-      <w:proofErr w:type="spellStart"/>
-      <w:r>
-        <w:t>Roi</w:t>
-      </w:r>
-      <w:proofErr w:type="spellEnd"/>
-      <w:r>
-        <w:t xml:space="preserve"> attention rate for nonnative group is: 0.7</w:t>
-      </w:r>
-      <w:r>
-        <w:t>1</w:t>
+        <w:t xml:space="preserve"> attention rate for nonnative group is: 0.71</w:t>
       </w:r>
       <w:bookmarkStart w:id="0" w:name="_GoBack"/>
       <w:bookmarkEnd w:id="0"/>
     </w:p>
+    <w:tbl>
+      <w:tblPr>
+        <w:tblStyle w:val="TableGrid"/>
+        <w:tblW w:w="0" w:type="auto"/>
+        <w:tblLook w:val="04A0" w:firstRow="1" w:lastRow="0" w:firstColumn="1" w:lastColumn="0" w:noHBand="0" w:noVBand="1"/>
+      </w:tblPr>
+      <w:tblGrid>
+        <w:gridCol w:w="1168"/>
+        <w:gridCol w:w="1168"/>
+        <w:gridCol w:w="1169"/>
+        <w:gridCol w:w="1169"/>
+        <w:gridCol w:w="1169"/>
+        <w:gridCol w:w="1169"/>
+        <w:gridCol w:w="1169"/>
+        <w:gridCol w:w="1169"/>
+      </w:tblGrid>
+      <w:tr>
+        <w:tc>
+          <w:tcPr>
+            <w:tcW w:w="1168" w:type="dxa"/>
+          </w:tcPr>
+          <w:p/>
+        </w:tc>
+        <w:tc>
+          <w:tcPr>
+            <w:tcW w:w="1168" w:type="dxa"/>
+          </w:tcPr>
+          <w:p>
+            <w:r>
+              <w:t>Looking</w:t>
+            </w:r>
+          </w:p>
+        </w:tc>
+        <w:tc>
+          <w:tcPr>
+            <w:tcW w:w="1169" w:type="dxa"/>
+          </w:tcPr>
+          <w:p>
+            <w:proofErr w:type="spellStart"/>
+            <w:r>
+              <w:t>Roi</w:t>
+            </w:r>
+            <w:proofErr w:type="spellEnd"/>
+          </w:p>
+        </w:tc>
+        <w:tc>
+          <w:tcPr>
+            <w:tcW w:w="1169" w:type="dxa"/>
+          </w:tcPr>
+          <w:p>
+            <w:r>
+              <w:t>Heart rate</w:t>
+            </w:r>
+          </w:p>
+        </w:tc>
+        <w:tc>
+          <w:tcPr>
+            <w:tcW w:w="1169" w:type="dxa"/>
+          </w:tcPr>
+          <w:p>
+            <w:proofErr w:type="spellStart"/>
+            <w:r>
+              <w:t>Ibi</w:t>
+            </w:r>
+            <w:proofErr w:type="spellEnd"/>
+          </w:p>
+        </w:tc>
+        <w:tc>
+          <w:tcPr>
+            <w:tcW w:w="1169" w:type="dxa"/>
+          </w:tcPr>
+          <w:p>
+            <w:proofErr w:type="spellStart"/>
+            <w:r>
+              <w:t>Scr_rate</w:t>
+            </w:r>
+            <w:proofErr w:type="spellEnd"/>
+          </w:p>
+        </w:tc>
+        <w:tc>
+          <w:tcPr>
+            <w:tcW w:w="1169" w:type="dxa"/>
+          </w:tcPr>
+          <w:p>
+            <w:proofErr w:type="spellStart"/>
+            <w:r>
+              <w:t>Scr_mean</w:t>
+            </w:r>
+            <w:proofErr w:type="spellEnd"/>
+          </w:p>
+        </w:tc>
+        <w:tc>
+          <w:tcPr>
+            <w:tcW w:w="1169" w:type="dxa"/>
+          </w:tcPr>
+          <w:p>
+            <w:proofErr w:type="spellStart"/>
+            <w:r>
+              <w:t>Scl_mean</w:t>
+            </w:r>
+            <w:proofErr w:type="spellEnd"/>
+          </w:p>
+        </w:tc>
+      </w:tr>
+      <w:tr>
+        <w:tc>
+          <w:tcPr>
+            <w:tcW w:w="1168" w:type="dxa"/>
+          </w:tcPr>
+          <w:p>
+            <w:r>
+              <w:t>Touch</w:t>
+            </w:r>
+          </w:p>
+        </w:tc>
+        <w:tc>
+          <w:tcPr>
+            <w:tcW w:w="1168" w:type="dxa"/>
+          </w:tcPr>
+          <w:p>
+            <w:r>
+              <w:t>0.39</w:t>
+            </w:r>
+          </w:p>
+        </w:tc>
+        <w:tc>
+          <w:tcPr>
+            <w:tcW w:w="1169" w:type="dxa"/>
+          </w:tcPr>
+          <w:p>
+            <w:r>
+              <w:t>0.69</w:t>
+            </w:r>
+          </w:p>
+        </w:tc>
+        <w:tc>
+          <w:tcPr>
+            <w:tcW w:w="1169" w:type="dxa"/>
+          </w:tcPr>
+          <w:p>
+            <w:r>
+              <w:t>121.50</w:t>
+            </w:r>
+          </w:p>
+        </w:tc>
+        <w:tc>
+          <w:tcPr>
+            <w:tcW w:w="1169" w:type="dxa"/>
+          </w:tcPr>
+          <w:p>
+            <w:r>
+              <w:t>0.5</w:t>
+            </w:r>
+          </w:p>
+        </w:tc>
+        <w:tc>
+          <w:tcPr>
+            <w:tcW w:w="1169" w:type="dxa"/>
+          </w:tcPr>
+          <w:p>
+            <w:r>
+              <w:t>3.08</w:t>
+            </w:r>
+          </w:p>
+        </w:tc>
+        <w:tc>
+          <w:tcPr>
+            <w:tcW w:w="1169" w:type="dxa"/>
+          </w:tcPr>
+          <w:p>
+            <w:r>
+              <w:t>0.06</w:t>
+            </w:r>
+          </w:p>
+        </w:tc>
+        <w:tc>
+          <w:tcPr>
+            <w:tcW w:w="1169" w:type="dxa"/>
+          </w:tcPr>
+          <w:p>
+            <w:r>
+              <w:t>0.55</w:t>
+            </w:r>
+          </w:p>
+        </w:tc>
+      </w:tr>
+      <w:tr>
+        <w:tc>
+          <w:tcPr>
+            <w:tcW w:w="1168" w:type="dxa"/>
+          </w:tcPr>
+          <w:p>
+            <w:r>
+              <w:t>No touch</w:t>
+            </w:r>
+          </w:p>
+        </w:tc>
+        <w:tc>
+          <w:tcPr>
+            <w:tcW w:w="1168" w:type="dxa"/>
+          </w:tcPr>
+          <w:p>
+            <w:r>
+              <w:t>0.38</w:t>
+            </w:r>
+          </w:p>
+        </w:tc>
+        <w:tc>
+          <w:tcPr>
+            <w:tcW w:w="1169" w:type="dxa"/>
+          </w:tcPr>
+          <w:p>
+            <w:r>
+              <w:t>0.78</w:t>
+            </w:r>
+          </w:p>
+        </w:tc>
+        <w:tc>
+          <w:tcPr>
+            <w:tcW w:w="1169" w:type="dxa"/>
+          </w:tcPr>
+          <w:p>
+            <w:r>
+              <w:t>120.08</w:t>
+            </w:r>
+          </w:p>
+        </w:tc>
+        <w:tc>
+          <w:tcPr>
+            <w:tcW w:w="1169" w:type="dxa"/>
+          </w:tcPr>
+          <w:p>
+            <w:r>
+              <w:t>0.5</w:t>
+            </w:r>
+          </w:p>
+        </w:tc>
+        <w:tc>
+          <w:tcPr>
+            <w:tcW w:w="1169" w:type="dxa"/>
+          </w:tcPr>
+          <w:p>
+            <w:r>
+              <w:t>1.95</w:t>
+            </w:r>
+          </w:p>
+        </w:tc>
+        <w:tc>
+          <w:tcPr>
+            <w:tcW w:w="1169" w:type="dxa"/>
+          </w:tcPr>
+          <w:p>
+            <w:r>
+              <w:t>0.11</w:t>
+            </w:r>
+          </w:p>
+        </w:tc>
+        <w:tc>
+          <w:tcPr>
+            <w:tcW w:w="1169" w:type="dxa"/>
+          </w:tcPr>
+          <w:p>
+            <w:r>
+              <w:t>0.59</w:t>
+            </w:r>
+          </w:p>
+        </w:tc>
+      </w:tr>
+    </w:tbl>
+    <w:p/>
     <w:sectPr>
       <w:pgSz w:w="12240" w:h="15840"/>
       <w:pgMar w:top="1440" w:right="1440" w:bottom="1440" w:left="1440" w:header="720" w:footer="720" w:gutter="0"/>
@@ -641,6 +972,25 @@
     <w:semiHidden/>
     <w:unhideWhenUsed/>
   </w:style>
+  <w:style w:type="table" w:styleId="TableGrid">
+    <w:name w:val="Table Grid"/>
+    <w:basedOn w:val="TableNormal"/>
+    <w:uiPriority w:val="39"/>
+    <w:rsid w:val="00D22DB7"/>
+    <w:pPr>
+      <w:spacing w:after="0" w:line="240" w:lineRule="auto"/>
+    </w:pPr>
+    <w:tblPr>
+      <w:tblBorders>
+        <w:top w:val="single" w:sz="4" w:space="0" w:color="auto"/>
+        <w:left w:val="single" w:sz="4" w:space="0" w:color="auto"/>
+        <w:bottom w:val="single" w:sz="4" w:space="0" w:color="auto"/>
+        <w:right w:val="single" w:sz="4" w:space="0" w:color="auto"/>
+        <w:insideH w:val="single" w:sz="4" w:space="0" w:color="auto"/>
+        <w:insideV w:val="single" w:sz="4" w:space="0" w:color="auto"/>
+      </w:tblBorders>
+    </w:tblPr>
+  </w:style>
 </w:styles>
 </file>
 

</xml_diff>